<commit_message>
Try to find the best number of topics and words. pls refert to the TestBestNum files for results of each configuration and the report
</commit_message>
<xml_diff>
--- a/ChineseWiki/TestTopicNum/Simple Report on Optimal Topic Modeling.docx
+++ b/ChineseWiki/TestTopicNum/Simple Report on Optimal Topic Modeling.docx
@@ -6,17 +6,23 @@
       <w:pPr>
         <w:rPr>
           <w:rFonts w:hint="default"/>
-        </w:rPr>
-      </w:pPr>
-      <w:r>
-        <w:rPr>
-          <w:rFonts w:hint="default"/>
+          <w:b/>
+          <w:bCs/>
+        </w:rPr>
+      </w:pPr>
+      <w:r>
+        <w:rPr>
+          <w:rFonts w:hint="default"/>
+          <w:b/>
+          <w:bCs/>
         </w:rPr>
         <w:t>Simple</w:t>
       </w:r>
       <w:r>
         <w:rPr>
           <w:rFonts w:hint="default"/>
+          <w:b/>
+          <w:bCs/>
         </w:rPr>
         <w:t xml:space="preserve"> Report on Optimal Topic Modeling Configuration</w:t>
       </w:r>
@@ -36,11 +42,15 @@
         </w:numPr>
         <w:rPr>
           <w:rFonts w:hint="default"/>
-        </w:rPr>
-      </w:pPr>
-      <w:r>
-        <w:rPr>
-          <w:rFonts w:hint="default"/>
+          <w:b/>
+          <w:bCs/>
+        </w:rPr>
+      </w:pPr>
+      <w:r>
+        <w:rPr>
+          <w:rFonts w:hint="default"/>
+          <w:b/>
+          <w:bCs/>
         </w:rPr>
         <w:t>Themes in the Original Document:</w:t>
       </w:r>
@@ -65,7 +75,21 @@
         <w:rPr>
           <w:rFonts w:hint="default"/>
         </w:rPr>
-        <w:t>The document primarily covers:</w:t>
+        <w:t xml:space="preserve">The document </w:t>
+      </w:r>
+      <w:r>
+        <w:rPr>
+          <w:rFonts w:hint="default"/>
+          <w:b/>
+          <w:bCs/>
+        </w:rPr>
+        <w:t>primarily cove</w:t>
+      </w:r>
+      <w:r>
+        <w:rPr>
+          <w:rFonts w:hint="default"/>
+        </w:rPr>
+        <w:t>rs:</w:t>
       </w:r>
     </w:p>
     <w:p>
@@ -119,228 +143,237 @@
           <w:rFonts w:hint="default"/>
         </w:rPr>
       </w:pPr>
+    </w:p>
+    <w:p>
+      <w:pPr>
+        <w:numPr>
+          <w:ilvl w:val="0"/>
+          <w:numId w:val="2"/>
+        </w:numPr>
+        <w:ind w:left="420" w:leftChars="0" w:hanging="420" w:firstLineChars="0"/>
+        <w:rPr>
+          <w:rFonts w:hint="default"/>
+        </w:rPr>
+      </w:pPr>
+      <w:r>
+        <w:rPr>
+          <w:rFonts w:hint="default"/>
+        </w:rPr>
+        <w:t xml:space="preserve">Principles of Democracy: </w:t>
+      </w:r>
+      <w:r>
+        <w:rPr>
+          <w:rFonts w:hint="default"/>
+        </w:rPr>
+        <w:t>t</w:t>
+      </w:r>
+      <w:r>
+        <w:rPr>
+          <w:rFonts w:hint="default"/>
+        </w:rPr>
+        <w:t>he fundamental ideas of democratic governance, such as popular sovereignty, political equality, and citizen participation.</w:t>
+      </w:r>
+    </w:p>
+    <w:p>
+      <w:pPr>
+        <w:numPr>
+          <w:numId w:val="0"/>
+        </w:numPr>
+        <w:ind w:leftChars="0"/>
+        <w:rPr>
+          <w:rFonts w:hint="default"/>
+        </w:rPr>
+      </w:pPr>
+    </w:p>
+    <w:p>
+      <w:pPr>
+        <w:numPr>
+          <w:ilvl w:val="0"/>
+          <w:numId w:val="2"/>
+        </w:numPr>
+        <w:ind w:left="420" w:leftChars="0" w:hanging="420" w:firstLineChars="0"/>
+        <w:rPr>
+          <w:rFonts w:hint="default"/>
+        </w:rPr>
+      </w:pPr>
+      <w:r>
+        <w:rPr>
+          <w:rFonts w:hint="default"/>
+        </w:rPr>
+        <w:t>Democratic Theories: Different theoretical approaches to democracy, including direct democracy, representative democracy, and deliberative democracy.</w:t>
+      </w:r>
+    </w:p>
+    <w:p>
+      <w:pPr>
+        <w:numPr>
+          <w:numId w:val="0"/>
+        </w:numPr>
+        <w:rPr>
+          <w:rFonts w:hint="default"/>
+        </w:rPr>
+      </w:pPr>
+    </w:p>
+    <w:p>
+      <w:pPr>
+        <w:numPr>
+          <w:ilvl w:val="0"/>
+          <w:numId w:val="2"/>
+        </w:numPr>
+        <w:ind w:left="420" w:leftChars="0" w:hanging="420" w:firstLineChars="0"/>
+        <w:rPr>
+          <w:rFonts w:hint="default"/>
+        </w:rPr>
+      </w:pPr>
+      <w:r>
+        <w:rPr>
+          <w:rFonts w:hint="default"/>
+        </w:rPr>
+        <w:t>Historical Perspectives: The evolution of democratic ideas from ancient times to the modern era.</w:t>
+      </w:r>
+    </w:p>
+    <w:p>
+      <w:pPr>
+        <w:numPr>
+          <w:numId w:val="0"/>
+        </w:numPr>
+        <w:rPr>
+          <w:rFonts w:hint="default"/>
+        </w:rPr>
+      </w:pPr>
+    </w:p>
+    <w:p>
+      <w:pPr>
+        <w:numPr>
+          <w:ilvl w:val="0"/>
+          <w:numId w:val="2"/>
+        </w:numPr>
+        <w:ind w:left="420" w:leftChars="0" w:hanging="420" w:firstLineChars="0"/>
+        <w:rPr>
+          <w:rFonts w:hint="default"/>
+        </w:rPr>
+      </w:pPr>
+      <w:r>
+        <w:rPr>
+          <w:rFonts w:hint="default"/>
+        </w:rPr>
+        <w:t>Modern Democratic Practices: How democratic principles are applied in contemporary political systems.</w:t>
+      </w:r>
+    </w:p>
+    <w:p>
+      <w:pPr>
+        <w:numPr>
+          <w:numId w:val="0"/>
+        </w:numPr>
+        <w:rPr>
+          <w:rFonts w:hint="default"/>
+        </w:rPr>
+      </w:pPr>
+    </w:p>
+    <w:p>
+      <w:pPr>
+        <w:numPr>
+          <w:ilvl w:val="0"/>
+          <w:numId w:val="2"/>
+        </w:numPr>
+        <w:ind w:left="420" w:leftChars="0" w:hanging="420" w:firstLineChars="0"/>
+        <w:rPr>
+          <w:rFonts w:hint="default"/>
+        </w:rPr>
+      </w:pPr>
+      <w:r>
+        <w:rPr>
+          <w:rFonts w:hint="default"/>
+        </w:rPr>
+        <w:t>Democracy and Religion: The text mentions the influence of religion on democracy, such as the impact of Christianity on democracy, and the relationship between different religions and democracy.</w:t>
+      </w:r>
+    </w:p>
+    <w:p>
+      <w:pPr>
+        <w:numPr>
+          <w:numId w:val="0"/>
+        </w:numPr>
+        <w:rPr>
+          <w:rFonts w:hint="default"/>
+        </w:rPr>
+      </w:pPr>
+    </w:p>
+    <w:p>
+      <w:pPr>
+        <w:numPr>
+          <w:ilvl w:val="0"/>
+          <w:numId w:val="2"/>
+        </w:numPr>
+        <w:ind w:left="420" w:leftChars="0" w:hanging="420" w:firstLineChars="0"/>
+        <w:rPr>
+          <w:rFonts w:hint="default"/>
+        </w:rPr>
+      </w:pPr>
+      <w:r>
+        <w:rPr>
+          <w:rFonts w:hint="default"/>
+        </w:rPr>
+        <w:t>Challenges and Criticisms: Issues like the potential for majority tyranny, the role of minorities, and the limitations of democratic systems.</w:t>
+      </w:r>
+    </w:p>
+    <w:p>
+      <w:pPr>
+        <w:rPr>
+          <w:rFonts w:hint="default"/>
+          <w:b/>
+          <w:bCs/>
+        </w:rPr>
+      </w:pPr>
+    </w:p>
+    <w:p>
+      <w:pPr>
+        <w:rPr>
+          <w:rFonts w:hint="default"/>
+          <w:b/>
+          <w:bCs/>
+        </w:rPr>
+      </w:pPr>
+      <w:r>
+        <w:rPr>
+          <w:rFonts w:hint="default"/>
+          <w:b/>
+          <w:bCs/>
+        </w:rPr>
+        <w:t>2.Translatoon and simple analysis of selected topic:</w:t>
+      </w:r>
+    </w:p>
+    <w:p>
+      <w:pPr>
+        <w:numPr>
+          <w:numId w:val="0"/>
+        </w:numPr>
+        <w:rPr>
+          <w:rFonts w:hint="default"/>
+        </w:rPr>
+      </w:pPr>
+    </w:p>
+    <w:p>
+      <w:pPr>
+        <w:rPr>
+          <w:rFonts w:hint="default"/>
+          <w:b/>
+          <w:bCs/>
+        </w:rPr>
+      </w:pPr>
+      <w:r>
+        <w:rPr>
+          <w:rFonts w:hint="default"/>
+          <w:b/>
+          <w:bCs/>
+        </w:rPr>
+        <w:t xml:space="preserve">2.1 </w:t>
+      </w:r>
       <w:bookmarkStart w:id="0" w:name="_GoBack"/>
       <w:bookmarkEnd w:id="0"/>
-    </w:p>
-    <w:p>
-      <w:pPr>
-        <w:numPr>
-          <w:ilvl w:val="0"/>
-          <w:numId w:val="2"/>
-        </w:numPr>
-        <w:ind w:left="420" w:leftChars="0" w:hanging="420" w:firstLineChars="0"/>
-        <w:rPr>
-          <w:rFonts w:hint="default"/>
-        </w:rPr>
-      </w:pPr>
-      <w:r>
-        <w:rPr>
-          <w:rFonts w:hint="default"/>
-        </w:rPr>
-        <w:t xml:space="preserve">Principles of Democracy: </w:t>
-      </w:r>
-      <w:r>
-        <w:rPr>
-          <w:rFonts w:hint="default"/>
-        </w:rPr>
-        <w:t>t</w:t>
-      </w:r>
-      <w:r>
-        <w:rPr>
-          <w:rFonts w:hint="default"/>
-        </w:rPr>
-        <w:t>he fundamental ideas of democratic governance, such as popular sovereignty, political equality, and citizen participation.</w:t>
-      </w:r>
-    </w:p>
-    <w:p>
-      <w:pPr>
-        <w:numPr>
-          <w:numId w:val="0"/>
-        </w:numPr>
-        <w:ind w:leftChars="0"/>
-        <w:rPr>
-          <w:rFonts w:hint="default"/>
-        </w:rPr>
-      </w:pPr>
-    </w:p>
-    <w:p>
-      <w:pPr>
-        <w:numPr>
-          <w:ilvl w:val="0"/>
-          <w:numId w:val="2"/>
-        </w:numPr>
-        <w:ind w:left="420" w:leftChars="0" w:hanging="420" w:firstLineChars="0"/>
-        <w:rPr>
-          <w:rFonts w:hint="default"/>
-        </w:rPr>
-      </w:pPr>
-      <w:r>
-        <w:rPr>
-          <w:rFonts w:hint="default"/>
-        </w:rPr>
-        <w:t>Democratic Theories: Different theoretical approaches to democracy, including direct democracy, representative democracy, and deliberative democracy.</w:t>
-      </w:r>
-    </w:p>
-    <w:p>
-      <w:pPr>
-        <w:numPr>
-          <w:numId w:val="0"/>
-        </w:numPr>
-        <w:rPr>
-          <w:rFonts w:hint="default"/>
-        </w:rPr>
-      </w:pPr>
-    </w:p>
-    <w:p>
-      <w:pPr>
-        <w:numPr>
-          <w:ilvl w:val="0"/>
-          <w:numId w:val="2"/>
-        </w:numPr>
-        <w:ind w:left="420" w:leftChars="0" w:hanging="420" w:firstLineChars="0"/>
-        <w:rPr>
-          <w:rFonts w:hint="default"/>
-        </w:rPr>
-      </w:pPr>
-      <w:r>
-        <w:rPr>
-          <w:rFonts w:hint="default"/>
-        </w:rPr>
-        <w:t>Historical Perspectives: The evolution of democratic ideas from ancient times to the modern era.</w:t>
-      </w:r>
-    </w:p>
-    <w:p>
-      <w:pPr>
-        <w:numPr>
-          <w:numId w:val="0"/>
-        </w:numPr>
-        <w:rPr>
-          <w:rFonts w:hint="default"/>
-        </w:rPr>
-      </w:pPr>
-    </w:p>
-    <w:p>
-      <w:pPr>
-        <w:numPr>
-          <w:ilvl w:val="0"/>
-          <w:numId w:val="2"/>
-        </w:numPr>
-        <w:ind w:left="420" w:leftChars="0" w:hanging="420" w:firstLineChars="0"/>
-        <w:rPr>
-          <w:rFonts w:hint="default"/>
-        </w:rPr>
-      </w:pPr>
-      <w:r>
-        <w:rPr>
-          <w:rFonts w:hint="default"/>
-        </w:rPr>
-        <w:t>Modern Democratic Practices: How democratic principles are applied in contemporary political systems.</w:t>
-      </w:r>
-    </w:p>
-    <w:p>
-      <w:pPr>
-        <w:numPr>
-          <w:numId w:val="0"/>
-        </w:numPr>
-        <w:rPr>
-          <w:rFonts w:hint="default"/>
-        </w:rPr>
-      </w:pPr>
-    </w:p>
-    <w:p>
-      <w:pPr>
-        <w:numPr>
-          <w:ilvl w:val="0"/>
-          <w:numId w:val="2"/>
-        </w:numPr>
-        <w:ind w:left="420" w:leftChars="0" w:hanging="420" w:firstLineChars="0"/>
-        <w:rPr>
-          <w:rFonts w:hint="default"/>
-        </w:rPr>
-      </w:pPr>
-      <w:r>
-        <w:rPr>
-          <w:rFonts w:hint="default"/>
-        </w:rPr>
-        <w:t>Democracy and Religion: The text mentions the influence of religion on democracy, such as the impact of Christianity on democracy, and the relationship between different religions and democracy.</w:t>
-      </w:r>
-    </w:p>
-    <w:p>
-      <w:pPr>
-        <w:numPr>
-          <w:numId w:val="0"/>
-        </w:numPr>
-        <w:rPr>
-          <w:rFonts w:hint="default"/>
-        </w:rPr>
-      </w:pPr>
-    </w:p>
-    <w:p>
-      <w:pPr>
-        <w:numPr>
-          <w:ilvl w:val="0"/>
-          <w:numId w:val="2"/>
-        </w:numPr>
-        <w:ind w:left="420" w:leftChars="0" w:hanging="420" w:firstLineChars="0"/>
-        <w:rPr>
-          <w:rFonts w:hint="default"/>
-        </w:rPr>
-      </w:pPr>
-      <w:r>
-        <w:rPr>
-          <w:rFonts w:hint="default"/>
-        </w:rPr>
-        <w:t>Challenges and Criticisms: Issues like the potential for majority tyranny, the role of minorities, and the limitations of democratic systems.</w:t>
-      </w:r>
-    </w:p>
-    <w:p>
-      <w:pPr>
-        <w:rPr>
-          <w:rFonts w:hint="default"/>
-        </w:rPr>
-      </w:pPr>
-    </w:p>
-    <w:p>
-      <w:pPr>
-        <w:numPr>
-          <w:ilvl w:val="0"/>
-          <w:numId w:val="1"/>
-        </w:numPr>
-        <w:ind w:left="0" w:leftChars="0" w:firstLine="0" w:firstLineChars="0"/>
-        <w:rPr>
-          <w:rFonts w:hint="default"/>
-        </w:rPr>
-      </w:pPr>
-      <w:r>
-        <w:rPr>
-          <w:rFonts w:hint="default"/>
-        </w:rPr>
-        <w:t>Translatoon and simple analysis of selected topic:</w:t>
-      </w:r>
-    </w:p>
-    <w:p>
-      <w:pPr>
-        <w:numPr>
-          <w:numId w:val="0"/>
-        </w:numPr>
-        <w:rPr>
-          <w:rFonts w:hint="default"/>
-        </w:rPr>
-      </w:pPr>
-    </w:p>
-    <w:p>
-      <w:pPr>
-        <w:numPr>
-          <w:ilvl w:val="1"/>
-          <w:numId w:val="1"/>
-        </w:numPr>
-        <w:rPr>
-          <w:rFonts w:hint="default"/>
-        </w:rPr>
-      </w:pPr>
-      <w:r>
-        <w:rPr>
-          <w:rFonts w:hint="default"/>
+      <w:r>
+        <w:rPr>
+          <w:rFonts w:hint="default"/>
+          <w:b/>
+          <w:bCs/>
         </w:rPr>
         <w:t>5 Topics, 20 Words Per Topic)</w:t>
       </w:r>
@@ -357,16 +390,17 @@
     </w:p>
     <w:p>
       <w:pPr>
-        <w:numPr>
-          <w:numId w:val="0"/>
-        </w:numPr>
-        <w:rPr>
-          <w:rFonts w:hint="default"/>
-        </w:rPr>
-      </w:pPr>
-      <w:r>
-        <w:rPr>
-          <w:rFonts w:hint="default"/>
+        <w:rPr>
+          <w:rFonts w:hint="default"/>
+          <w:b/>
+          <w:bCs/>
+        </w:rPr>
+      </w:pPr>
+      <w:r>
+        <w:rPr>
+          <w:rFonts w:hint="default"/>
+          <w:b/>
+          <w:bCs/>
         </w:rPr>
         <w:t xml:space="preserve">Topic 0 </w:t>
       </w:r>
@@ -457,16 +491,17 @@
     </w:p>
     <w:p>
       <w:pPr>
-        <w:numPr>
-          <w:numId w:val="0"/>
-        </w:numPr>
-        <w:rPr>
-          <w:rFonts w:hint="default"/>
-        </w:rPr>
-      </w:pPr>
-      <w:r>
-        <w:rPr>
-          <w:rFonts w:hint="default"/>
+        <w:rPr>
+          <w:rFonts w:hint="default"/>
+          <w:b/>
+          <w:bCs/>
+        </w:rPr>
+      </w:pPr>
+      <w:r>
+        <w:rPr>
+          <w:rFonts w:hint="default"/>
+          <w:b/>
+          <w:bCs/>
         </w:rPr>
         <w:t xml:space="preserve">Topic 1 </w:t>
       </w:r>
@@ -521,16 +556,17 @@
     </w:p>
     <w:p>
       <w:pPr>
-        <w:numPr>
-          <w:numId w:val="0"/>
-        </w:numPr>
-        <w:rPr>
-          <w:rFonts w:hint="default"/>
-        </w:rPr>
-      </w:pPr>
-      <w:r>
-        <w:rPr>
-          <w:rFonts w:hint="default"/>
+        <w:rPr>
+          <w:rFonts w:hint="default"/>
+          <w:b/>
+          <w:bCs/>
+        </w:rPr>
+      </w:pPr>
+      <w:r>
+        <w:rPr>
+          <w:rFonts w:hint="default"/>
+          <w:b/>
+          <w:bCs/>
         </w:rPr>
         <w:t>Topic 2 topic 2</w:t>
       </w:r>
@@ -595,16 +631,17 @@
     </w:p>
     <w:p>
       <w:pPr>
-        <w:numPr>
-          <w:numId w:val="0"/>
-        </w:numPr>
-        <w:rPr>
-          <w:rFonts w:hint="default"/>
-        </w:rPr>
-      </w:pPr>
-      <w:r>
-        <w:rPr>
-          <w:rFonts w:hint="default"/>
+        <w:rPr>
+          <w:rFonts w:hint="default"/>
+          <w:b/>
+          <w:bCs/>
+        </w:rPr>
+      </w:pPr>
+      <w:r>
+        <w:rPr>
+          <w:rFonts w:hint="default"/>
+          <w:b/>
+          <w:bCs/>
         </w:rPr>
         <w:t xml:space="preserve">Topic 3 </w:t>
       </w:r>
@@ -659,26 +696,26 @@
     </w:p>
     <w:p>
       <w:pPr>
-        <w:numPr>
-          <w:numId w:val="0"/>
-        </w:numPr>
-        <w:rPr>
-          <w:rFonts w:hint="default"/>
-        </w:rPr>
-      </w:pPr>
-    </w:p>
-    <w:p>
-      <w:pPr>
-        <w:numPr>
-          <w:numId w:val="0"/>
-        </w:numPr>
-        <w:rPr>
-          <w:rFonts w:hint="default"/>
-        </w:rPr>
-      </w:pPr>
-      <w:r>
-        <w:rPr>
-          <w:rFonts w:hint="default"/>
+        <w:rPr>
+          <w:rFonts w:hint="default"/>
+          <w:b/>
+          <w:bCs/>
+        </w:rPr>
+      </w:pPr>
+    </w:p>
+    <w:p>
+      <w:pPr>
+        <w:rPr>
+          <w:rFonts w:hint="default"/>
+          <w:b/>
+          <w:bCs/>
+        </w:rPr>
+      </w:pPr>
+      <w:r>
+        <w:rPr>
+          <w:rFonts w:hint="default"/>
+          <w:b/>
+          <w:bCs/>
         </w:rPr>
         <w:t xml:space="preserve">Topic 4 </w:t>
       </w:r>
@@ -753,32 +790,34 @@
     </w:p>
     <w:p>
       <w:pPr>
-        <w:numPr>
-          <w:numId w:val="0"/>
-        </w:numPr>
-        <w:rPr>
-          <w:rFonts w:hint="default"/>
-        </w:rPr>
-      </w:pPr>
-      <w:r>
-        <w:rPr>
-          <w:rFonts w:hint="default"/>
+        <w:rPr>
+          <w:rFonts w:hint="default"/>
+          <w:b/>
+          <w:bCs/>
+        </w:rPr>
+      </w:pPr>
+      <w:r>
+        <w:rPr>
+          <w:rFonts w:hint="default"/>
+          <w:b/>
+          <w:bCs/>
         </w:rPr>
         <w:t>2.2 topic =11 num =20</w:t>
       </w:r>
     </w:p>
     <w:p>
       <w:pPr>
-        <w:numPr>
-          <w:numId w:val="0"/>
-        </w:numPr>
-        <w:rPr>
-          <w:rFonts w:hint="default"/>
-        </w:rPr>
-      </w:pPr>
-      <w:r>
-        <w:rPr>
-          <w:rFonts w:hint="default"/>
+        <w:rPr>
+          <w:rFonts w:hint="default"/>
+          <w:b/>
+          <w:bCs/>
+        </w:rPr>
+      </w:pPr>
+      <w:r>
+        <w:rPr>
+          <w:rFonts w:hint="default"/>
+          <w:b/>
+          <w:bCs/>
         </w:rPr>
         <w:t>topic 0</w:t>
       </w:r>
@@ -859,16 +898,17 @@
     </w:p>
     <w:p>
       <w:pPr>
-        <w:numPr>
-          <w:numId w:val="0"/>
-        </w:numPr>
-        <w:rPr>
-          <w:rFonts w:hint="default"/>
-        </w:rPr>
-      </w:pPr>
-      <w:r>
-        <w:rPr>
-          <w:rFonts w:hint="default"/>
+        <w:rPr>
+          <w:rFonts w:hint="default"/>
+          <w:b/>
+          <w:bCs/>
+        </w:rPr>
+      </w:pPr>
+      <w:r>
+        <w:rPr>
+          <w:rFonts w:hint="default"/>
+          <w:b/>
+          <w:bCs/>
         </w:rPr>
         <w:t>topic 1</w:t>
       </w:r>
@@ -933,16 +973,17 @@
     </w:p>
     <w:p>
       <w:pPr>
-        <w:numPr>
-          <w:numId w:val="0"/>
-        </w:numPr>
-        <w:rPr>
-          <w:rFonts w:hint="default"/>
-        </w:rPr>
-      </w:pPr>
-      <w:r>
-        <w:rPr>
-          <w:rFonts w:hint="default"/>
+        <w:rPr>
+          <w:rFonts w:hint="default"/>
+          <w:b/>
+          <w:bCs/>
+        </w:rPr>
+      </w:pPr>
+      <w:r>
+        <w:rPr>
+          <w:rFonts w:hint="default"/>
+          <w:b/>
+          <w:bCs/>
         </w:rPr>
         <w:t>topic 2</w:t>
       </w:r>
@@ -1007,16 +1048,17 @@
     </w:p>
     <w:p>
       <w:pPr>
-        <w:numPr>
-          <w:numId w:val="0"/>
-        </w:numPr>
-        <w:rPr>
-          <w:rFonts w:hint="default"/>
-        </w:rPr>
-      </w:pPr>
-      <w:r>
-        <w:rPr>
-          <w:rFonts w:hint="default"/>
+        <w:rPr>
+          <w:rFonts w:hint="default"/>
+          <w:b/>
+          <w:bCs/>
+        </w:rPr>
+      </w:pPr>
+      <w:r>
+        <w:rPr>
+          <w:rFonts w:hint="default"/>
+          <w:b/>
+          <w:bCs/>
         </w:rPr>
         <w:t>topic 3</w:t>
       </w:r>
@@ -1097,16 +1139,17 @@
     </w:p>
     <w:p>
       <w:pPr>
-        <w:numPr>
-          <w:numId w:val="0"/>
-        </w:numPr>
-        <w:rPr>
-          <w:rFonts w:hint="default"/>
-        </w:rPr>
-      </w:pPr>
-      <w:r>
-        <w:rPr>
-          <w:rFonts w:hint="default"/>
+        <w:rPr>
+          <w:rFonts w:hint="default"/>
+          <w:b/>
+          <w:bCs/>
+        </w:rPr>
+      </w:pPr>
+      <w:r>
+        <w:rPr>
+          <w:rFonts w:hint="default"/>
+          <w:b/>
+          <w:bCs/>
         </w:rPr>
         <w:t>topic 4</w:t>
       </w:r>
@@ -1171,16 +1214,17 @@
     </w:p>
     <w:p>
       <w:pPr>
-        <w:numPr>
-          <w:numId w:val="0"/>
-        </w:numPr>
-        <w:rPr>
-          <w:rFonts w:hint="default"/>
-        </w:rPr>
-      </w:pPr>
-      <w:r>
-        <w:rPr>
-          <w:rFonts w:hint="default"/>
+        <w:rPr>
+          <w:rFonts w:hint="default"/>
+          <w:b/>
+          <w:bCs/>
+        </w:rPr>
+      </w:pPr>
+      <w:r>
+        <w:rPr>
+          <w:rFonts w:hint="default"/>
+          <w:b/>
+          <w:bCs/>
         </w:rPr>
         <w:t>topic 5</w:t>
       </w:r>
@@ -1245,16 +1289,17 @@
     </w:p>
     <w:p>
       <w:pPr>
-        <w:numPr>
-          <w:numId w:val="0"/>
-        </w:numPr>
-        <w:rPr>
-          <w:rFonts w:hint="default"/>
-        </w:rPr>
-      </w:pPr>
-      <w:r>
-        <w:rPr>
-          <w:rFonts w:hint="default"/>
+        <w:rPr>
+          <w:rFonts w:hint="default"/>
+          <w:b/>
+          <w:bCs/>
+        </w:rPr>
+      </w:pPr>
+      <w:r>
+        <w:rPr>
+          <w:rFonts w:hint="default"/>
+          <w:b/>
+          <w:bCs/>
         </w:rPr>
         <w:t>topic 6</w:t>
       </w:r>
@@ -1319,16 +1364,17 @@
     </w:p>
     <w:p>
       <w:pPr>
-        <w:numPr>
-          <w:numId w:val="0"/>
-        </w:numPr>
-        <w:rPr>
-          <w:rFonts w:hint="default"/>
-        </w:rPr>
-      </w:pPr>
-      <w:r>
-        <w:rPr>
-          <w:rFonts w:hint="default"/>
+        <w:rPr>
+          <w:rFonts w:hint="default"/>
+          <w:b/>
+          <w:bCs/>
+        </w:rPr>
+      </w:pPr>
+      <w:r>
+        <w:rPr>
+          <w:rFonts w:hint="default"/>
+          <w:b/>
+          <w:bCs/>
         </w:rPr>
         <w:t>topic 7</w:t>
       </w:r>
@@ -1393,16 +1439,17 @@
     </w:p>
     <w:p>
       <w:pPr>
-        <w:numPr>
-          <w:numId w:val="0"/>
-        </w:numPr>
-        <w:rPr>
-          <w:rFonts w:hint="default"/>
-        </w:rPr>
-      </w:pPr>
-      <w:r>
-        <w:rPr>
-          <w:rFonts w:hint="default"/>
+        <w:rPr>
+          <w:rFonts w:hint="default"/>
+          <w:b/>
+          <w:bCs/>
+        </w:rPr>
+      </w:pPr>
+      <w:r>
+        <w:rPr>
+          <w:rFonts w:hint="default"/>
+          <w:b/>
+          <w:bCs/>
         </w:rPr>
         <w:t>topic 8</w:t>
       </w:r>
@@ -1483,16 +1530,17 @@
     </w:p>
     <w:p>
       <w:pPr>
-        <w:numPr>
-          <w:numId w:val="0"/>
-        </w:numPr>
-        <w:rPr>
-          <w:rFonts w:hint="default"/>
-        </w:rPr>
-      </w:pPr>
-      <w:r>
-        <w:rPr>
-          <w:rFonts w:hint="default"/>
+        <w:rPr>
+          <w:rFonts w:hint="default"/>
+          <w:b/>
+          <w:bCs/>
+        </w:rPr>
+      </w:pPr>
+      <w:r>
+        <w:rPr>
+          <w:rFonts w:hint="default"/>
+          <w:b/>
+          <w:bCs/>
         </w:rPr>
         <w:t>topic 9</w:t>
       </w:r>
@@ -1557,16 +1605,17 @@
     </w:p>
     <w:p>
       <w:pPr>
-        <w:numPr>
-          <w:numId w:val="0"/>
-        </w:numPr>
-        <w:rPr>
-          <w:rFonts w:hint="default"/>
-        </w:rPr>
-      </w:pPr>
-      <w:r>
-        <w:rPr>
-          <w:rFonts w:hint="default"/>
+        <w:rPr>
+          <w:rFonts w:hint="default"/>
+          <w:b/>
+          <w:bCs/>
+        </w:rPr>
+      </w:pPr>
+      <w:r>
+        <w:rPr>
+          <w:rFonts w:hint="default"/>
+          <w:b/>
+          <w:bCs/>
         </w:rPr>
         <w:t>topic 10</w:t>
       </w:r>

</xml_diff>